<commit_message>
Fix a few typos
</commit_message>
<xml_diff>
--- a/doc/guides/HPC_Storage_Provisioning_Process.docx
+++ b/doc/guides/HPC_Storage_Provisioning_Process.docx
@@ -3,8 +3,8 @@
 <w:document xmlns:wpc="http://schemas.microsoft.com/office/word/2010/wordprocessingCanvas" xmlns:cx="http://schemas.microsoft.com/office/drawing/2014/chartex" xmlns:cx1="http://schemas.microsoft.com/office/drawing/2015/9/8/chartex" xmlns:cx2="http://schemas.microsoft.com/office/drawing/2015/10/21/chartex" xmlns:cx3="http://schemas.microsoft.com/office/drawing/2016/5/9/chartex" xmlns:cx4="http://schemas.microsoft.com/office/drawing/2016/5/10/chartex" xmlns:cx5="http://schemas.microsoft.com/office/drawing/2016/5/11/chartex" xmlns:cx6="http://schemas.microsoft.com/office/drawing/2016/5/12/chartex" xmlns:cx7="http://schemas.microsoft.com/office/drawing/2016/5/13/chartex" xmlns:cx8="http://schemas.microsoft.com/office/drawing/2016/5/14/chartex" xmlns:mc="http://schemas.openxmlformats.org/markup-compatibility/2006" xmlns:aink="http://schemas.microsoft.com/office/drawing/2016/ink" xmlns:am3d="http://schemas.microsoft.com/office/drawing/2017/model3d" xmlns:o="urn:schemas-microsoft-com:office:office" xmlns:r="http://schemas.openxmlformats.org/officeDocument/2006/relationships" xmlns:m="http://schemas.openxmlformats.org/officeDocument/2006/math" xmlns:v="urn:schemas-microsoft-com:vml" xmlns:wp14="http://schemas.microsoft.com/office/word/2010/wordprocessingDrawing" xmlns:wp="http://schemas.openxmlformats.org/drawingml/2006/wordprocessingDrawing" xmlns:w10="urn:schemas-microsoft-com:office:word" xmlns:w="http://schemas.openxmlformats.org/wordprocessingml/2006/main" xmlns:w14="http://schemas.microsoft.com/office/word/2010/wordml" xmlns:w15="http://schemas.microsoft.com/office/word/2012/wordml" xmlns:w16cid="http://schemas.microsoft.com/office/word/2016/wordml/cid" xmlns:w16se="http://schemas.microsoft.com/office/word/2015/wordml/symex" xmlns:wpg="http://schemas.microsoft.com/office/word/2010/wordprocessingGroup" xmlns:wpi="http://schemas.microsoft.com/office/word/2010/wordprocessingInk" xmlns:wne="http://schemas.microsoft.com/office/word/2006/wordml" xmlns:wps="http://schemas.microsoft.com/office/word/2010/wordprocessingShape" mc:Ignorable="w14 w15 w16se w16cid wp14">
   <w:body>
     <w:p>
-      <w:bookmarkStart w:id="0" w:name="_Toc523878296"/>
-      <w:bookmarkStart w:id="1" w:name="_Toc521978636"/>
+      <w:bookmarkStart w:id="0" w:name="_Toc521978636"/>
+      <w:bookmarkStart w:id="1" w:name="_Toc523878296"/>
       <w:r>
         <w:t xml:space="preserve">                                                                                                                                                                                                                                                    </w:t>
       </w:r>
@@ -20,6 +20,8 @@
           <w:szCs w:val="24"/>
         </w:rPr>
       </w:pPr>
+      <w:bookmarkStart w:id="2" w:name="_GoBack"/>
+      <w:bookmarkEnd w:id="2"/>
     </w:p>
     <w:p>
       <w:pPr>
@@ -893,21 +895,20 @@
     <w:bookmarkEnd w:id="0" w:displacedByCustomXml="next"/>
     <w:sdt>
       <w:sdtPr>
+        <w:rPr>
+          <w:rFonts w:ascii="Times New Roman" w:eastAsia="Times New Roman" w:hAnsi="Times New Roman" w:cs="Times New Roman"/>
+          <w:noProof/>
+          <w:color w:val="auto"/>
+          <w:sz w:val="24"/>
+          <w:szCs w:val="24"/>
+        </w:rPr>
         <w:id w:val="580416716"/>
         <w:docPartObj>
           <w:docPartGallery w:val="Table of Contents"/>
           <w:docPartUnique/>
         </w:docPartObj>
       </w:sdtPr>
-      <w:sdtEndPr>
-        <w:rPr>
-          <w:rFonts w:ascii="Times New Roman" w:eastAsia="Times New Roman" w:hAnsi="Times New Roman" w:cs="Times New Roman"/>
-          <w:noProof/>
-          <w:color w:val="auto"/>
-          <w:sz w:val="24"/>
-          <w:szCs w:val="24"/>
-        </w:rPr>
-      </w:sdtEndPr>
+      <w:sdtEndPr/>
       <w:sdtContent>
         <w:p>
           <w:pPr>
@@ -1455,7 +1456,7 @@
           <w:bCs w:val="0"/>
         </w:rPr>
       </w:pPr>
-      <w:bookmarkStart w:id="2" w:name="_Toc510691380"/>
+      <w:bookmarkStart w:id="3" w:name="_Toc510691380"/>
       <w:r>
         <w:rPr>
           <w:rFonts w:eastAsia="Times New Roman" w:cs="Times New Roman"/>
@@ -1531,7 +1532,7 @@
         </w:rPr>
         <w:t>as archive store of their data/files</w:t>
       </w:r>
-      <w:bookmarkEnd w:id="2"/>
+      <w:bookmarkEnd w:id="3"/>
     </w:p>
     <w:p>
       <w:pPr>
@@ -1557,7 +1558,7 @@
           <w:bCs w:val="0"/>
         </w:rPr>
       </w:pPr>
-      <w:bookmarkStart w:id="3" w:name="_Toc510691381"/>
+      <w:bookmarkStart w:id="4" w:name="_Toc510691381"/>
       <w:r>
         <w:rPr>
           <w:rFonts w:eastAsia="Times New Roman" w:cs="Times New Roman"/>
@@ -1582,7 +1583,7 @@
         </w:rPr>
         <w:t>and get go-ahead for either provisioning a separate vault or using an existing vault</w:t>
       </w:r>
-      <w:bookmarkEnd w:id="3"/>
+      <w:bookmarkEnd w:id="4"/>
       <w:r>
         <w:rPr>
           <w:rFonts w:eastAsia="Times New Roman" w:cs="Times New Roman"/>
@@ -1591,9 +1592,9 @@
         </w:rPr>
         <w:t xml:space="preserve">. </w:t>
       </w:r>
-      <w:bookmarkStart w:id="4" w:name="_Toc510691383"/>
+      <w:bookmarkStart w:id="5" w:name="_Toc510691383"/>
     </w:p>
-    <w:bookmarkEnd w:id="4"/>
+    <w:bookmarkEnd w:id="5"/>
     <w:p>
       <w:pPr>
         <w:ind w:left="0"/>
@@ -1792,7 +1793,7 @@
           <w:bCs w:val="0"/>
         </w:rPr>
       </w:pPr>
-      <w:bookmarkStart w:id="5" w:name="_Toc510691382"/>
+      <w:bookmarkStart w:id="6" w:name="_Toc510691382"/>
       <w:r>
         <w:rPr>
           <w:rFonts w:eastAsia="Times New Roman" w:cs="Times New Roman"/>
@@ -1833,7 +1834,7 @@
         </w:rPr>
         <w:t xml:space="preserve"> reaches out to FNL Storage &amp; Resources Group or Information Technologies Operations Group manager/director and confirm availability of storage and storage administration support</w:t>
       </w:r>
-      <w:bookmarkEnd w:id="5"/>
+      <w:bookmarkEnd w:id="6"/>
       <w:r>
         <w:rPr>
           <w:rFonts w:eastAsia="Times New Roman" w:cs="Times New Roman"/>
@@ -1913,7 +1914,7 @@
           <w:u w:val="single"/>
         </w:rPr>
       </w:pPr>
-      <w:bookmarkStart w:id="6" w:name="_Toc510691384"/>
+      <w:bookmarkStart w:id="7" w:name="_Toc510691384"/>
       <w:r>
         <w:rPr>
           <w:rFonts w:ascii="Arial" w:eastAsiaTheme="minorHAnsi" w:hAnsi="Arial" w:cs="Arial"/>
@@ -1921,16 +1922,7 @@
           <w:sz w:val="20"/>
           <w:u w:val="single"/>
         </w:rPr>
-        <w:t xml:space="preserve">Storage </w:t>
-      </w:r>
-      <w:r>
-        <w:rPr>
-          <w:rFonts w:ascii="Arial" w:eastAsiaTheme="minorHAnsi" w:hAnsi="Arial" w:cs="Arial"/>
-          <w:b/>
-          <w:sz w:val="20"/>
-          <w:u w:val="single"/>
-        </w:rPr>
-        <w:t>Provisioning</w:t>
+        <w:t>Storage Provisioning</w:t>
       </w:r>
     </w:p>
     <w:p>
@@ -1966,7 +1958,7 @@
         </w:rPr>
         <w:t>o provision a separate vault for a new DOC</w:t>
       </w:r>
-      <w:bookmarkEnd w:id="6"/>
+      <w:bookmarkEnd w:id="7"/>
       <w:r>
         <w:rPr>
           <w:rFonts w:eastAsia="Times New Roman" w:cs="Times New Roman"/>
@@ -1989,7 +1981,7 @@
           <w:bCs w:val="0"/>
         </w:rPr>
       </w:pPr>
-      <w:bookmarkStart w:id="7" w:name="_Toc510691385"/>
+      <w:bookmarkStart w:id="8" w:name="_Toc510691385"/>
       <w:r>
         <w:rPr>
           <w:rFonts w:eastAsia="Times New Roman" w:cs="Times New Roman"/>
@@ -2022,7 +2014,7 @@
         </w:rPr>
         <w:t xml:space="preserve"> will be the business owner and group administrator</w:t>
       </w:r>
-      <w:bookmarkEnd w:id="7"/>
+      <w:bookmarkEnd w:id="8"/>
     </w:p>
     <w:p>
       <w:pPr>
@@ -2037,7 +2029,7 @@
           <w:bCs w:val="0"/>
         </w:rPr>
       </w:pPr>
-      <w:bookmarkStart w:id="8" w:name="_Toc510691386"/>
+      <w:bookmarkStart w:id="9" w:name="_Toc510691386"/>
       <w:r>
         <w:rPr>
           <w:rFonts w:eastAsia="Times New Roman" w:cs="Times New Roman"/>
@@ -2086,7 +2078,7 @@
         </w:rPr>
         <w:t>Exceptions to normal use of the data archive resource will be handled on a case-by-case basis with the request coming from the DOC designe</w:t>
       </w:r>
-      <w:bookmarkEnd w:id="8"/>
+      <w:bookmarkEnd w:id="9"/>
       <w:r>
         <w:rPr>
           <w:rFonts w:eastAsia="Times New Roman" w:cs="Times New Roman"/>
@@ -2109,7 +2101,7 @@
           <w:bCs w:val="0"/>
         </w:rPr>
       </w:pPr>
-      <w:bookmarkStart w:id="9" w:name="_Toc510691387"/>
+      <w:bookmarkStart w:id="10" w:name="_Toc510691387"/>
       <w:r>
         <w:rPr>
           <w:rFonts w:eastAsia="Times New Roman" w:cs="Times New Roman"/>
@@ -2196,9 +2188,25 @@
           <w:b w:val="0"/>
           <w:bCs w:val="0"/>
         </w:rPr>
-        <w:t xml:space="preserve"> will work with the DOC designate helping with the actual process</w:t>
-      </w:r>
-      <w:bookmarkEnd w:id="9"/>
+        <w:t xml:space="preserve"> will work with the DOC design</w:t>
+      </w:r>
+      <w:r>
+        <w:rPr>
+          <w:rFonts w:eastAsia="Times New Roman" w:cs="Times New Roman"/>
+          <w:b w:val="0"/>
+          <w:bCs w:val="0"/>
+        </w:rPr>
+        <w:t>ee</w:t>
+      </w:r>
+      <w:r>
+        <w:rPr>
+          <w:rFonts w:eastAsia="Times New Roman" w:cs="Times New Roman"/>
+          <w:b w:val="0"/>
+          <w:bCs w:val="0"/>
+        </w:rPr>
+        <w:t xml:space="preserve"> helping with the actual process</w:t>
+      </w:r>
+      <w:bookmarkEnd w:id="10"/>
     </w:p>
     <w:p>
       <w:pPr>
@@ -2209,7 +2217,7 @@
           <w:bCs w:val="0"/>
         </w:rPr>
       </w:pPr>
-      <w:bookmarkStart w:id="10" w:name="_Toc510691388"/>
+      <w:bookmarkStart w:id="11" w:name="_Toc510691388"/>
       <w:r>
         <w:rPr>
           <w:rFonts w:eastAsia="Times New Roman" w:cs="Times New Roman"/>
@@ -2244,7 +2252,7 @@
         </w:rPr>
         <w:t>Actual process in procuring the requested storage vault:</w:t>
       </w:r>
-      <w:bookmarkEnd w:id="10"/>
+      <w:bookmarkEnd w:id="11"/>
     </w:p>
     <w:p>
       <w:pPr>
@@ -2259,7 +2267,7 @@
           <w:bCs w:val="0"/>
         </w:rPr>
       </w:pPr>
-      <w:bookmarkStart w:id="11" w:name="_Toc510691389"/>
+      <w:bookmarkStart w:id="12" w:name="_Toc510691389"/>
       <w:r>
         <w:rPr>
           <w:rFonts w:eastAsia="Times New Roman" w:cs="Times New Roman"/>
@@ -2330,9 +2338,25 @@
           <w:b w:val="0"/>
           <w:bCs w:val="0"/>
         </w:rPr>
-        <w:t xml:space="preserve"> will work with DOC designate creating a meaningful name for the production vault, following the format of</w:t>
-      </w:r>
-      <w:bookmarkEnd w:id="11"/>
+        <w:t xml:space="preserve"> will work with DOC design</w:t>
+      </w:r>
+      <w:r>
+        <w:rPr>
+          <w:rFonts w:eastAsia="Times New Roman" w:cs="Times New Roman"/>
+          <w:b w:val="0"/>
+          <w:bCs w:val="0"/>
+        </w:rPr>
+        <w:t>ee</w:t>
+      </w:r>
+      <w:r>
+        <w:rPr>
+          <w:rFonts w:eastAsia="Times New Roman" w:cs="Times New Roman"/>
+          <w:b w:val="0"/>
+          <w:bCs w:val="0"/>
+        </w:rPr>
+        <w:t xml:space="preserve"> creating a meaningful name for the production vault, following the format of</w:t>
+      </w:r>
+      <w:bookmarkEnd w:id="12"/>
       <w:r>
         <w:rPr>
           <w:rFonts w:eastAsia="Times New Roman" w:cs="Times New Roman"/>
@@ -2341,7 +2365,7 @@
         </w:rPr>
         <w:t xml:space="preserve"> </w:t>
       </w:r>
-      <w:bookmarkStart w:id="12" w:name="_Toc510691390"/>
+      <w:bookmarkStart w:id="13" w:name="_Toc510691390"/>
       <w:r>
         <w:rPr>
           <w:rFonts w:eastAsia="Times New Roman" w:cs="Times New Roman"/>
@@ -2350,7 +2374,7 @@
         </w:rPr>
         <w:t>“HPCDME_XXX_PROD”, where "XXX" may be replaced with the short abbreviation of the DOC or laboratory unit.</w:t>
       </w:r>
-      <w:bookmarkEnd w:id="12"/>
+      <w:bookmarkEnd w:id="13"/>
     </w:p>
     <w:p>
       <w:pPr>
@@ -2365,7 +2389,7 @@
           <w:bCs w:val="0"/>
         </w:rPr>
       </w:pPr>
-      <w:bookmarkStart w:id="13" w:name="_Toc510691391"/>
+      <w:bookmarkStart w:id="14" w:name="_Toc510691391"/>
       <w:r>
         <w:rPr>
           <w:rFonts w:eastAsia="Times New Roman" w:cs="Times New Roman"/>
@@ -2436,9 +2460,35 @@
           <w:b w:val="0"/>
           <w:bCs w:val="0"/>
         </w:rPr>
-        <w:t>s designate to best estimate the initial vault storage capacity need</w:t>
-      </w:r>
-      <w:bookmarkEnd w:id="13"/>
+        <w:t xml:space="preserve">s </w:t>
+      </w:r>
+      <w:proofErr w:type="spellStart"/>
+      <w:r>
+        <w:rPr>
+          <w:rFonts w:eastAsia="Times New Roman" w:cs="Times New Roman"/>
+          <w:b w:val="0"/>
+          <w:bCs w:val="0"/>
+        </w:rPr>
+        <w:t>design</w:t>
+      </w:r>
+      <w:r>
+        <w:rPr>
+          <w:rFonts w:eastAsia="Times New Roman" w:cs="Times New Roman"/>
+          <w:b w:val="0"/>
+          <w:bCs w:val="0"/>
+        </w:rPr>
+        <w:t>ee</w:t>
+      </w:r>
+      <w:proofErr w:type="spellEnd"/>
+      <w:r>
+        <w:rPr>
+          <w:rFonts w:eastAsia="Times New Roman" w:cs="Times New Roman"/>
+          <w:b w:val="0"/>
+          <w:bCs w:val="0"/>
+        </w:rPr>
+        <w:t xml:space="preserve"> to best estimate the initial vault storage capacity need</w:t>
+      </w:r>
+      <w:bookmarkEnd w:id="14"/>
       <w:r>
         <w:rPr>
           <w:rFonts w:eastAsia="Times New Roman" w:cs="Times New Roman"/>
@@ -2461,7 +2511,7 @@
           <w:bCs w:val="0"/>
         </w:rPr>
       </w:pPr>
-      <w:bookmarkStart w:id="14" w:name="_Toc510691392"/>
+      <w:bookmarkStart w:id="15" w:name="_Toc510691392"/>
       <w:r>
         <w:rPr>
           <w:rFonts w:eastAsia="Times New Roman" w:cs="Times New Roman"/>
@@ -2553,7 +2603,7 @@
         </w:rPr>
         <w:t>”) be granted read/write access rights on the new vault</w:t>
       </w:r>
-      <w:bookmarkEnd w:id="14"/>
+      <w:bookmarkEnd w:id="15"/>
     </w:p>
     <w:p>
       <w:pPr>
@@ -2576,7 +2626,7 @@
           <w:bCs w:val="0"/>
         </w:rPr>
       </w:pPr>
-      <w:bookmarkStart w:id="15" w:name="_Toc510691393"/>
+      <w:bookmarkStart w:id="16" w:name="_Toc510691393"/>
       <w:r>
         <w:rPr>
           <w:rFonts w:eastAsia="Times New Roman" w:cs="Times New Roman"/>
@@ -2633,7 +2683,7 @@
         </w:rPr>
         <w:t>ee</w:t>
       </w:r>
-      <w:bookmarkEnd w:id="15"/>
+      <w:bookmarkEnd w:id="16"/>
       <w:r>
         <w:rPr>
           <w:rFonts w:eastAsia="Times New Roman" w:cs="Times New Roman"/>
@@ -2693,7 +2743,7 @@
           <w:bCs w:val="0"/>
         </w:rPr>
       </w:pPr>
-      <w:bookmarkStart w:id="16" w:name="_Toc510691409"/>
+      <w:bookmarkStart w:id="17" w:name="_Toc510691409"/>
       <w:r>
         <w:rPr>
           <w:rFonts w:eastAsia="Times New Roman" w:cs="Times New Roman"/>
@@ -2782,34 +2832,16 @@
         </w:rPr>
         <w:t xml:space="preserve"> and/or FNL Storage administrator on provisioning status for the newly requested vault</w:t>
       </w:r>
-      <w:bookmarkStart w:id="17" w:name="_Toc510691410"/>
-      <w:bookmarkEnd w:id="16"/>
+      <w:bookmarkStart w:id="18" w:name="_Toc510691410"/>
       <w:bookmarkEnd w:id="17"/>
-      <w:r>
-        <w:rPr>
-          <w:rFonts w:eastAsia="Times New Roman" w:cs="Times New Roman"/>
-          <w:b w:val="0"/>
-          <w:bCs w:val="0"/>
-        </w:rPr>
-        <w:t xml:space="preserve"> using the Help </w:t>
-      </w:r>
-      <w:proofErr w:type="spellStart"/>
-      <w:r>
-        <w:rPr>
-          <w:rFonts w:eastAsia="Times New Roman" w:cs="Times New Roman"/>
-          <w:b w:val="0"/>
-          <w:bCs w:val="0"/>
-        </w:rPr>
-        <w:t>Deask</w:t>
-      </w:r>
-      <w:proofErr w:type="spellEnd"/>
-      <w:r>
-        <w:rPr>
-          <w:rFonts w:eastAsia="Times New Roman" w:cs="Times New Roman"/>
-          <w:b w:val="0"/>
-          <w:bCs w:val="0"/>
-        </w:rPr>
-        <w:t xml:space="preserve"> ticket# assigned</w:t>
+      <w:bookmarkEnd w:id="18"/>
+      <w:r>
+        <w:rPr>
+          <w:rFonts w:eastAsia="Times New Roman" w:cs="Times New Roman"/>
+          <w:b w:val="0"/>
+          <w:bCs w:val="0"/>
+        </w:rPr>
+        <w:t xml:space="preserve"> using the Help Desk ticket# assigned</w:t>
       </w:r>
     </w:p>
     <w:p>
@@ -2985,7 +3017,7 @@
           <w:bCs w:val="0"/>
         </w:rPr>
       </w:pPr>
-      <w:bookmarkStart w:id="18" w:name="_Toc510691411"/>
+      <w:bookmarkStart w:id="19" w:name="_Toc510691411"/>
       <w:r>
         <w:rPr>
           <w:rFonts w:eastAsia="Times New Roman" w:cs="Times New Roman"/>
@@ -3058,7 +3090,7 @@
         </w:rPr>
         <w:t xml:space="preserve"> verifies that test files can be uploaded, and all</w:t>
       </w:r>
-      <w:bookmarkEnd w:id="18"/>
+      <w:bookmarkEnd w:id="19"/>
       <w:r>
         <w:rPr>
           <w:rFonts w:eastAsia="Times New Roman" w:cs="Times New Roman"/>
@@ -3067,7 +3099,7 @@
         </w:rPr>
         <w:t xml:space="preserve"> </w:t>
       </w:r>
-      <w:bookmarkStart w:id="19" w:name="_Toc510691412"/>
+      <w:bookmarkStart w:id="20" w:name="_Toc510691412"/>
       <w:r>
         <w:rPr>
           <w:rFonts w:eastAsia="Times New Roman" w:cs="Times New Roman"/>
@@ -3076,7 +3108,7 @@
         </w:rPr>
         <w:t>test data/metadata are completely deleted from both front and back ends for the DOC in production ready use.</w:t>
       </w:r>
-      <w:bookmarkEnd w:id="19"/>
+      <w:bookmarkEnd w:id="20"/>
     </w:p>
     <w:p>
       <w:pPr>
@@ -3156,39 +3188,7 @@
           <w:b w:val="0"/>
           <w:bCs w:val="0"/>
         </w:rPr>
-        <w:t xml:space="preserve">assured for 4 years after which availability of unused space </w:t>
-      </w:r>
-      <w:r>
-        <w:rPr>
-          <w:rFonts w:eastAsia="Times New Roman" w:cs="Times New Roman"/>
-          <w:b w:val="0"/>
-          <w:bCs w:val="0"/>
-        </w:rPr>
-        <w:t xml:space="preserve">may </w:t>
-      </w:r>
-      <w:r>
-        <w:rPr>
-          <w:rFonts w:eastAsia="Times New Roman" w:cs="Times New Roman"/>
-          <w:b w:val="0"/>
-          <w:bCs w:val="0"/>
-        </w:rPr>
-        <w:t xml:space="preserve">no longer </w:t>
-      </w:r>
-      <w:r>
-        <w:rPr>
-          <w:rFonts w:eastAsia="Times New Roman" w:cs="Times New Roman"/>
-          <w:b w:val="0"/>
-          <w:bCs w:val="0"/>
-        </w:rPr>
-        <w:t xml:space="preserve">be </w:t>
-      </w:r>
-      <w:r>
-        <w:rPr>
-          <w:rFonts w:eastAsia="Times New Roman" w:cs="Times New Roman"/>
-          <w:b w:val="0"/>
-          <w:bCs w:val="0"/>
-        </w:rPr>
-        <w:t>assured without an updated request.</w:t>
+        <w:t>assured for 4 years after which availability of unused space may no longer be assured without an updated request.</w:t>
       </w:r>
       <w:r>
         <w:rPr>
@@ -3299,8 +3299,6 @@
           <w:bCs w:val="0"/>
         </w:rPr>
       </w:pPr>
-      <w:bookmarkStart w:id="20" w:name="_GoBack"/>
-      <w:bookmarkEnd w:id="20"/>
       <w:r>
         <w:rPr>
           <w:rFonts w:eastAsia="Times New Roman" w:cs="Times New Roman"/>
@@ -11715,624 +11713,6 @@
 </w:styles>
 </file>
 
-<file path=word/glossary/document.xml><?xml version="1.0" encoding="utf-8"?>
-<w:glossaryDocument xmlns:wpc="http://schemas.microsoft.com/office/word/2010/wordprocessingCanvas" xmlns:cx="http://schemas.microsoft.com/office/drawing/2014/chartex" xmlns:cx1="http://schemas.microsoft.com/office/drawing/2015/9/8/chartex" xmlns:cx2="http://schemas.microsoft.com/office/drawing/2015/10/21/chartex" xmlns:cx3="http://schemas.microsoft.com/office/drawing/2016/5/9/chartex" xmlns:cx4="http://schemas.microsoft.com/office/drawing/2016/5/10/chartex" xmlns:cx5="http://schemas.microsoft.com/office/drawing/2016/5/11/chartex" xmlns:cx6="http://schemas.microsoft.com/office/drawing/2016/5/12/chartex" xmlns:cx7="http://schemas.microsoft.com/office/drawing/2016/5/13/chartex" xmlns:cx8="http://schemas.microsoft.com/office/drawing/2016/5/14/chartex" xmlns:mc="http://schemas.openxmlformats.org/markup-compatibility/2006" xmlns:aink="http://schemas.microsoft.com/office/drawing/2016/ink" xmlns:am3d="http://schemas.microsoft.com/office/drawing/2017/model3d" xmlns:o="urn:schemas-microsoft-com:office:office" xmlns:r="http://schemas.openxmlformats.org/officeDocument/2006/relationships" xmlns:m="http://schemas.openxmlformats.org/officeDocument/2006/math" xmlns:v="urn:schemas-microsoft-com:vml" xmlns:wp14="http://schemas.microsoft.com/office/word/2010/wordprocessingDrawing" xmlns:wp="http://schemas.openxmlformats.org/drawingml/2006/wordprocessingDrawing" xmlns:w10="urn:schemas-microsoft-com:office:word" xmlns:w="http://schemas.openxmlformats.org/wordprocessingml/2006/main" xmlns:w14="http://schemas.microsoft.com/office/word/2010/wordml" xmlns:w15="http://schemas.microsoft.com/office/word/2012/wordml" xmlns:w16cid="http://schemas.microsoft.com/office/word/2016/wordml/cid" xmlns:w16se="http://schemas.microsoft.com/office/word/2015/wordml/symex" xmlns:wpg="http://schemas.microsoft.com/office/word/2010/wordprocessingGroup" xmlns:wpi="http://schemas.microsoft.com/office/word/2010/wordprocessingInk" xmlns:wne="http://schemas.microsoft.com/office/word/2006/wordml" xmlns:wps="http://schemas.microsoft.com/office/word/2010/wordprocessingShape" mc:Ignorable="w14 w15 w16se w16cid wp14"/>
-</file>
-
-<file path=word/glossary/fontTable.xml><?xml version="1.0" encoding="utf-8"?>
-<w:fonts xmlns:mc="http://schemas.openxmlformats.org/markup-compatibility/2006" xmlns:r="http://schemas.openxmlformats.org/officeDocument/2006/relationships" xmlns:w="http://schemas.openxmlformats.org/wordprocessingml/2006/main" xmlns:w14="http://schemas.microsoft.com/office/word/2010/wordml" xmlns:w15="http://schemas.microsoft.com/office/word/2012/wordml" xmlns:w16cid="http://schemas.microsoft.com/office/word/2016/wordml/cid" xmlns:w16se="http://schemas.microsoft.com/office/word/2015/wordml/symex" mc:Ignorable="w14 w15 w16se w16cid">
-  <w:font w:name="Symbol">
-    <w:panose1 w:val="05050102010706020507"/>
-    <w:charset w:val="02"/>
-    <w:family w:val="roman"/>
-    <w:pitch w:val="variable"/>
-    <w:sig w:usb0="00000000" w:usb1="10000000" w:usb2="00000000" w:usb3="00000000" w:csb0="80000000" w:csb1="00000000"/>
-  </w:font>
-  <w:font w:name="Times New Roman">
-    <w:panose1 w:val="02020603050405020304"/>
-    <w:charset w:val="00"/>
-    <w:family w:val="roman"/>
-    <w:pitch w:val="variable"/>
-    <w:sig w:usb0="E0002EFF" w:usb1="C000785B" w:usb2="00000009" w:usb3="00000000" w:csb0="000001FF" w:csb1="00000000"/>
-  </w:font>
-  <w:font w:name="Courier New">
-    <w:panose1 w:val="02070309020205020404"/>
-    <w:charset w:val="00"/>
-    <w:family w:val="modern"/>
-    <w:pitch w:val="fixed"/>
-    <w:sig w:usb0="E0002AFF" w:usb1="C0007843" w:usb2="00000009" w:usb3="00000000" w:csb0="000001FF" w:csb1="00000000"/>
-  </w:font>
-  <w:font w:name="Wingdings">
-    <w:panose1 w:val="05000000000000000000"/>
-    <w:charset w:val="02"/>
-    <w:family w:val="auto"/>
-    <w:pitch w:val="variable"/>
-    <w:sig w:usb0="00000000" w:usb1="10000000" w:usb2="00000000" w:usb3="00000000" w:csb0="80000000" w:csb1="00000000"/>
-  </w:font>
-  <w:font w:name="Arial Unicode MS">
-    <w:panose1 w:val="020B0604020202020204"/>
-    <w:charset w:val="80"/>
-    <w:family w:val="swiss"/>
-    <w:pitch w:val="variable"/>
-    <w:sig w:usb0="F7FFAFFF" w:usb1="E9DFFFFF" w:usb2="0000003F" w:usb3="00000000" w:csb0="003F01FF" w:csb1="00000000"/>
-  </w:font>
-  <w:font w:name="Arial">
-    <w:panose1 w:val="020B0604020202020204"/>
-    <w:charset w:val="00"/>
-    <w:family w:val="swiss"/>
-    <w:pitch w:val="variable"/>
-    <w:sig w:usb0="E0002EFF" w:usb1="C0007843" w:usb2="00000009" w:usb3="00000000" w:csb0="000001FF" w:csb1="00000000"/>
-  </w:font>
-  <w:font w:name="Arial Black">
-    <w:panose1 w:val="020B0A04020102020204"/>
-    <w:charset w:val="00"/>
-    <w:family w:val="swiss"/>
-    <w:pitch w:val="variable"/>
-    <w:sig w:usb0="A00002AF" w:usb1="400078FB" w:usb2="00000000" w:usb3="00000000" w:csb0="0000009F" w:csb1="00000000"/>
-  </w:font>
-  <w:font w:name="Tahoma">
-    <w:panose1 w:val="020B0604030504040204"/>
-    <w:charset w:val="00"/>
-    <w:family w:val="swiss"/>
-    <w:pitch w:val="variable"/>
-    <w:sig w:usb0="E1002EFF" w:usb1="C000605B" w:usb2="00000029" w:usb3="00000000" w:csb0="000101FF" w:csb1="00000000"/>
-  </w:font>
-  <w:font w:name="Book Antiqua">
-    <w:panose1 w:val="02040602050305030304"/>
-    <w:charset w:val="00"/>
-    <w:family w:val="roman"/>
-    <w:pitch w:val="variable"/>
-    <w:sig w:usb0="00000287" w:usb1="00000000" w:usb2="00000000" w:usb3="00000000" w:csb0="0000009F" w:csb1="00000000"/>
-  </w:font>
-  <w:font w:name="Cambria">
-    <w:panose1 w:val="02040503050406030204"/>
-    <w:charset w:val="00"/>
-    <w:family w:val="roman"/>
-    <w:pitch w:val="variable"/>
-    <w:sig w:usb0="E00002FF" w:usb1="400004FF" w:usb2="00000000" w:usb3="00000000" w:csb0="0000019F" w:csb1="00000000"/>
-  </w:font>
-  <w:font w:name="Calibri">
-    <w:panose1 w:val="020F0502020204030204"/>
-    <w:charset w:val="00"/>
-    <w:family w:val="swiss"/>
-    <w:pitch w:val="variable"/>
-    <w:sig w:usb0="E0002AFF" w:usb1="C000247B" w:usb2="00000009" w:usb3="00000000" w:csb0="000001FF" w:csb1="00000000"/>
-  </w:font>
-  <w:font w:name="MS Gothic">
-    <w:altName w:val="ＭＳ ゴシック"/>
-    <w:panose1 w:val="020B0609070205080204"/>
-    <w:charset w:val="80"/>
-    <w:family w:val="modern"/>
-    <w:pitch w:val="fixed"/>
-    <w:sig w:usb0="E00002FF" w:usb1="6AC7FDFB" w:usb2="08000012" w:usb3="00000000" w:csb0="0002009F" w:csb1="00000000"/>
-  </w:font>
-  <w:font w:name="MS Mincho">
-    <w:altName w:val="ＭＳ 明朝"/>
-    <w:panose1 w:val="02020609040205080304"/>
-    <w:charset w:val="80"/>
-    <w:family w:val="modern"/>
-    <w:pitch w:val="fixed"/>
-    <w:sig w:usb0="E00002FF" w:usb1="6AC7FDFB" w:usb2="08000012" w:usb3="00000000" w:csb0="0002009F" w:csb1="00000000"/>
-  </w:font>
-  <w:font w:name="Calibri Light">
-    <w:panose1 w:val="020F0302020204030204"/>
-    <w:charset w:val="00"/>
-    <w:family w:val="swiss"/>
-    <w:pitch w:val="variable"/>
-    <w:sig w:usb0="A0002AEF" w:usb1="4000207B" w:usb2="00000000" w:usb3="00000000" w:csb0="000001FF" w:csb1="00000000"/>
-  </w:font>
-</w:fonts>
-</file>
-
-<file path=word/glossary/settings.xml><?xml version="1.0" encoding="utf-8"?>
-<w:settings xmlns:mc="http://schemas.openxmlformats.org/markup-compatibility/2006" xmlns:o="urn:schemas-microsoft-com:office:office" xmlns:r="http://schemas.openxmlformats.org/officeDocument/2006/relationships" xmlns:m="http://schemas.openxmlformats.org/officeDocument/2006/math" xmlns:v="urn:schemas-microsoft-com:vml" xmlns:w10="urn:schemas-microsoft-com:office:word" xmlns:w="http://schemas.openxmlformats.org/wordprocessingml/2006/main" xmlns:w14="http://schemas.microsoft.com/office/word/2010/wordml" xmlns:w15="http://schemas.microsoft.com/office/word/2012/wordml" xmlns:w16cid="http://schemas.microsoft.com/office/word/2016/wordml/cid" xmlns:w16se="http://schemas.microsoft.com/office/word/2015/wordml/symex" xmlns:sl="http://schemas.openxmlformats.org/schemaLibrary/2006/main" mc:Ignorable="w14 w15 w16se w16cid">
-  <w:view w:val="normal"/>
-  <w:defaultTabStop w:val="720"/>
-  <w:characterSpacingControl w:val="doNotCompress"/>
-  <w:compat>
-    <w:useFELayout/>
-    <w:compatSetting w:name="compatibilityMode" w:uri="http://schemas.microsoft.com/office/word" w:val="15"/>
-    <w:compatSetting w:name="overrideTableStyleFontSizeAndJustification" w:uri="http://schemas.microsoft.com/office/word" w:val="1"/>
-    <w:compatSetting w:name="enableOpenTypeFeatures" w:uri="http://schemas.microsoft.com/office/word" w:val="1"/>
-    <w:compatSetting w:name="doNotFlipMirrorIndents" w:uri="http://schemas.microsoft.com/office/word" w:val="1"/>
-    <w:compatSetting w:name="differentiateMultirowTableHeaders" w:uri="http://schemas.microsoft.com/office/word" w:val="1"/>
-  </w:compat>
-  <w:rsids>
-    <w:rsidRoot w:val="006849EB"/>
-    <w:rsid w:val="006849EB"/>
-  </w:rsids>
-  <m:mathPr>
-    <m:mathFont m:val="Cambria Math"/>
-    <m:brkBin m:val="before"/>
-    <m:brkBinSub m:val="--"/>
-    <m:smallFrac m:val="0"/>
-    <m:dispDef/>
-    <m:lMargin m:val="0"/>
-    <m:rMargin m:val="0"/>
-    <m:defJc m:val="centerGroup"/>
-    <m:wrapIndent m:val="1440"/>
-    <m:intLim m:val="subSup"/>
-    <m:naryLim m:val="undOvr"/>
-  </m:mathPr>
-  <w:themeFontLang w:val="en-US"/>
-  <w:clrSchemeMapping w:bg1="light1" w:t1="dark1" w:bg2="light2" w:t2="dark2" w:accent1="accent1" w:accent2="accent2" w:accent3="accent3" w:accent4="accent4" w:accent5="accent5" w:accent6="accent6" w:hyperlink="hyperlink" w:followedHyperlink="followedHyperlink"/>
-  <w:decimalSymbol w:val="."/>
-  <w:listSeparator w:val=","/>
-  <w15:chartTrackingRefBased/>
-</w:settings>
-</file>
-
-<file path=word/glossary/styles.xml><?xml version="1.0" encoding="utf-8"?>
-<w:styles xmlns:mc="http://schemas.openxmlformats.org/markup-compatibility/2006" xmlns:r="http://schemas.openxmlformats.org/officeDocument/2006/relationships" xmlns:w="http://schemas.openxmlformats.org/wordprocessingml/2006/main" xmlns:w14="http://schemas.microsoft.com/office/word/2010/wordml" xmlns:w15="http://schemas.microsoft.com/office/word/2012/wordml" xmlns:w16cid="http://schemas.microsoft.com/office/word/2016/wordml/cid" xmlns:w16se="http://schemas.microsoft.com/office/word/2015/wordml/symex" mc:Ignorable="w14 w15 w16se w16cid">
-  <w:docDefaults>
-    <w:rPrDefault>
-      <w:rPr>
-        <w:rFonts w:asciiTheme="minorHAnsi" w:eastAsiaTheme="minorEastAsia" w:hAnsiTheme="minorHAnsi" w:cstheme="minorBidi"/>
-        <w:sz w:val="22"/>
-        <w:szCs w:val="22"/>
-        <w:lang w:val="en-US" w:eastAsia="en-US" w:bidi="ar-SA"/>
-      </w:rPr>
-    </w:rPrDefault>
-    <w:pPrDefault>
-      <w:pPr>
-        <w:spacing w:after="160" w:line="259" w:lineRule="auto"/>
-      </w:pPr>
-    </w:pPrDefault>
-  </w:docDefaults>
-  <w:latentStyles w:defLockedState="0" w:defUIPriority="99" w:defSemiHidden="0" w:defUnhideWhenUsed="0" w:defQFormat="0" w:count="375">
-    <w:lsdException w:name="Normal" w:uiPriority="0" w:qFormat="1"/>
-    <w:lsdException w:name="heading 1" w:uiPriority="9" w:qFormat="1"/>
-    <w:lsdException w:name="heading 2" w:semiHidden="1" w:uiPriority="9" w:unhideWhenUsed="1" w:qFormat="1"/>
-    <w:lsdException w:name="heading 3" w:semiHidden="1" w:uiPriority="9" w:unhideWhenUsed="1" w:qFormat="1"/>
-    <w:lsdException w:name="heading 4" w:semiHidden="1" w:uiPriority="9" w:unhideWhenUsed="1" w:qFormat="1"/>
-    <w:lsdException w:name="heading 5" w:semiHidden="1" w:uiPriority="9" w:unhideWhenUsed="1" w:qFormat="1"/>
-    <w:lsdException w:name="heading 6" w:semiHidden="1" w:uiPriority="9" w:unhideWhenUsed="1" w:qFormat="1"/>
-    <w:lsdException w:name="heading 7" w:semiHidden="1" w:uiPriority="9" w:unhideWhenUsed="1" w:qFormat="1"/>
-    <w:lsdException w:name="heading 8" w:semiHidden="1" w:uiPriority="9" w:unhideWhenUsed="1" w:qFormat="1"/>
-    <w:lsdException w:name="heading 9" w:semiHidden="1" w:uiPriority="9" w:unhideWhenUsed="1" w:qFormat="1"/>
-    <w:lsdException w:name="index 1" w:semiHidden="1" w:unhideWhenUsed="1"/>
-    <w:lsdException w:name="index 2" w:semiHidden="1" w:unhideWhenUsed="1"/>
-    <w:lsdException w:name="index 3" w:semiHidden="1" w:unhideWhenUsed="1"/>
-    <w:lsdException w:name="index 4" w:semiHidden="1" w:unhideWhenUsed="1"/>
-    <w:lsdException w:name="index 5" w:semiHidden="1" w:unhideWhenUsed="1"/>
-    <w:lsdException w:name="index 6" w:semiHidden="1" w:unhideWhenUsed="1"/>
-    <w:lsdException w:name="index 7" w:semiHidden="1" w:unhideWhenUsed="1"/>
-    <w:lsdException w:name="index 8" w:semiHidden="1" w:unhideWhenUsed="1"/>
-    <w:lsdException w:name="index 9" w:semiHidden="1" w:unhideWhenUsed="1"/>
-    <w:lsdException w:name="toc 1" w:semiHidden="1" w:uiPriority="39" w:unhideWhenUsed="1"/>
-    <w:lsdException w:name="toc 2" w:semiHidden="1" w:uiPriority="39" w:unhideWhenUsed="1"/>
-    <w:lsdException w:name="toc 3" w:semiHidden="1" w:uiPriority="39" w:unhideWhenUsed="1"/>
-    <w:lsdException w:name="toc 4" w:semiHidden="1" w:uiPriority="39" w:unhideWhenUsed="1"/>
-    <w:lsdException w:name="toc 5" w:semiHidden="1" w:uiPriority="39" w:unhideWhenUsed="1"/>
-    <w:lsdException w:name="toc 6" w:semiHidden="1" w:uiPriority="39" w:unhideWhenUsed="1"/>
-    <w:lsdException w:name="toc 7" w:semiHidden="1" w:uiPriority="39" w:unhideWhenUsed="1"/>
-    <w:lsdException w:name="toc 8" w:semiHidden="1" w:uiPriority="39" w:unhideWhenUsed="1"/>
-    <w:lsdException w:name="toc 9" w:semiHidden="1" w:uiPriority="39" w:unhideWhenUsed="1"/>
-    <w:lsdException w:name="Normal Indent" w:semiHidden="1" w:unhideWhenUsed="1"/>
-    <w:lsdException w:name="footnote text" w:semiHidden="1" w:unhideWhenUsed="1"/>
-    <w:lsdException w:name="annotation text" w:semiHidden="1" w:unhideWhenUsed="1"/>
-    <w:lsdException w:name="header" w:semiHidden="1" w:unhideWhenUsed="1"/>
-    <w:lsdException w:name="footer" w:semiHidden="1" w:unhideWhenUsed="1"/>
-    <w:lsdException w:name="index heading" w:semiHidden="1" w:unhideWhenUsed="1"/>
-    <w:lsdException w:name="caption" w:semiHidden="1" w:uiPriority="35" w:unhideWhenUsed="1" w:qFormat="1"/>
-    <w:lsdException w:name="table of figures" w:semiHidden="1" w:unhideWhenUsed="1"/>
-    <w:lsdException w:name="envelope address" w:semiHidden="1" w:unhideWhenUsed="1"/>
-    <w:lsdException w:name="envelope return" w:semiHidden="1" w:unhideWhenUsed="1"/>
-    <w:lsdException w:name="footnote reference" w:semiHidden="1" w:unhideWhenUsed="1"/>
-    <w:lsdException w:name="annotation reference" w:semiHidden="1" w:unhideWhenUsed="1"/>
-    <w:lsdException w:name="line number" w:semiHidden="1" w:unhideWhenUsed="1"/>
-    <w:lsdException w:name="page number" w:semiHidden="1" w:unhideWhenUsed="1"/>
-    <w:lsdException w:name="endnote reference" w:semiHidden="1" w:unhideWhenUsed="1"/>
-    <w:lsdException w:name="endnote text" w:semiHidden="1" w:unhideWhenUsed="1"/>
-    <w:lsdException w:name="table of authorities" w:semiHidden="1" w:unhideWhenUsed="1"/>
-    <w:lsdException w:name="macro" w:semiHidden="1" w:unhideWhenUsed="1"/>
-    <w:lsdException w:name="toa heading" w:semiHidden="1" w:unhideWhenUsed="1"/>
-    <w:lsdException w:name="List" w:semiHidden="1" w:unhideWhenUsed="1"/>
-    <w:lsdException w:name="List Bullet" w:semiHidden="1" w:unhideWhenUsed="1"/>
-    <w:lsdException w:name="List Number" w:semiHidden="1" w:unhideWhenUsed="1"/>
-    <w:lsdException w:name="List 2" w:semiHidden="1" w:unhideWhenUsed="1"/>
-    <w:lsdException w:name="List 3" w:semiHidden="1" w:unhideWhenUsed="1"/>
-    <w:lsdException w:name="List 4" w:semiHidden="1" w:unhideWhenUsed="1"/>
-    <w:lsdException w:name="List 5" w:semiHidden="1" w:unhideWhenUsed="1"/>
-    <w:lsdException w:name="List Bullet 2" w:semiHidden="1" w:unhideWhenUsed="1"/>
-    <w:lsdException w:name="List Bullet 3" w:semiHidden="1" w:unhideWhenUsed="1"/>
-    <w:lsdException w:name="List Bullet 4" w:semiHidden="1" w:unhideWhenUsed="1"/>
-    <w:lsdException w:name="List Bullet 5" w:semiHidden="1" w:unhideWhenUsed="1"/>
-    <w:lsdException w:name="List Number 2" w:semiHidden="1" w:unhideWhenUsed="1"/>
-    <w:lsdException w:name="List Number 3" w:semiHidden="1" w:unhideWhenUsed="1"/>
-    <w:lsdException w:name="List Number 4" w:semiHidden="1" w:unhideWhenUsed="1"/>
-    <w:lsdException w:name="List Number 5" w:semiHidden="1" w:unhideWhenUsed="1"/>
-    <w:lsdException w:name="Title" w:uiPriority="10" w:qFormat="1"/>
-    <w:lsdException w:name="Closing" w:semiHidden="1" w:unhideWhenUsed="1"/>
-    <w:lsdException w:name="Signature" w:semiHidden="1" w:unhideWhenUsed="1"/>
-    <w:lsdException w:name="Default Paragraph Font" w:semiHidden="1" w:uiPriority="1" w:unhideWhenUsed="1"/>
-    <w:lsdException w:name="Body Text" w:semiHidden="1" w:unhideWhenUsed="1"/>
-    <w:lsdException w:name="Body Text Indent" w:semiHidden="1" w:unhideWhenUsed="1"/>
-    <w:lsdException w:name="List Continue" w:semiHidden="1" w:unhideWhenUsed="1"/>
-    <w:lsdException w:name="List Continue 2" w:semiHidden="1" w:unhideWhenUsed="1"/>
-    <w:lsdException w:name="List Continue 3" w:semiHidden="1" w:unhideWhenUsed="1"/>
-    <w:lsdException w:name="List Continue 4" w:semiHidden="1" w:unhideWhenUsed="1"/>
-    <w:lsdException w:name="List Continue 5" w:semiHidden="1" w:unhideWhenUsed="1"/>
-    <w:lsdException w:name="Message Header" w:semiHidden="1" w:unhideWhenUsed="1"/>
-    <w:lsdException w:name="Subtitle" w:uiPriority="11" w:qFormat="1"/>
-    <w:lsdException w:name="Salutation" w:semiHidden="1" w:unhideWhenUsed="1"/>
-    <w:lsdException w:name="Date" w:semiHidden="1" w:unhideWhenUsed="1"/>
-    <w:lsdException w:name="Body Text First Indent" w:semiHidden="1" w:unhideWhenUsed="1"/>
-    <w:lsdException w:name="Body Text First Indent 2" w:semiHidden="1" w:unhideWhenUsed="1"/>
-    <w:lsdException w:name="Note Heading" w:semiHidden="1" w:unhideWhenUsed="1"/>
-    <w:lsdException w:name="Body Text 2" w:semiHidden="1" w:unhideWhenUsed="1"/>
-    <w:lsdException w:name="Body Text 3" w:semiHidden="1" w:unhideWhenUsed="1"/>
-    <w:lsdException w:name="Body Text Indent 2" w:semiHidden="1" w:unhideWhenUsed="1"/>
-    <w:lsdException w:name="Body Text Indent 3" w:semiHidden="1" w:unhideWhenUsed="1"/>
-    <w:lsdException w:name="Block Text" w:semiHidden="1" w:unhideWhenUsed="1"/>
-    <w:lsdException w:name="Hyperlink" w:semiHidden="1" w:unhideWhenUsed="1"/>
-    <w:lsdException w:name="FollowedHyperlink" w:semiHidden="1" w:unhideWhenUsed="1"/>
-    <w:lsdException w:name="Strong" w:uiPriority="22" w:qFormat="1"/>
-    <w:lsdException w:name="Emphasis" w:uiPriority="20" w:qFormat="1"/>
-    <w:lsdException w:name="Document Map" w:semiHidden="1" w:unhideWhenUsed="1"/>
-    <w:lsdException w:name="Plain Text" w:semiHidden="1" w:unhideWhenUsed="1"/>
-    <w:lsdException w:name="E-mail Signature" w:semiHidden="1" w:unhideWhenUsed="1"/>
-    <w:lsdException w:name="HTML Top of Form" w:semiHidden="1" w:unhideWhenUsed="1"/>
-    <w:lsdException w:name="HTML Bottom of Form" w:semiHidden="1" w:unhideWhenUsed="1"/>
-    <w:lsdException w:name="Normal (Web)" w:semiHidden="1" w:unhideWhenUsed="1"/>
-    <w:lsdException w:name="HTML Acronym" w:semiHidden="1" w:unhideWhenUsed="1"/>
-    <w:lsdException w:name="HTML Address" w:semiHidden="1" w:unhideWhenUsed="1"/>
-    <w:lsdException w:name="HTML Cite" w:semiHidden="1" w:unhideWhenUsed="1"/>
-    <w:lsdException w:name="HTML Code" w:semiHidden="1" w:unhideWhenUsed="1"/>
-    <w:lsdException w:name="HTML Definition" w:semiHidden="1" w:unhideWhenUsed="1"/>
-    <w:lsdException w:name="HTML Keyboard" w:semiHidden="1" w:unhideWhenUsed="1"/>
-    <w:lsdException w:name="HTML Preformatted" w:semiHidden="1" w:unhideWhenUsed="1"/>
-    <w:lsdException w:name="HTML Sample" w:semiHidden="1" w:unhideWhenUsed="1"/>
-    <w:lsdException w:name="HTML Typewriter" w:semiHidden="1" w:unhideWhenUsed="1"/>
-    <w:lsdException w:name="HTML Variable" w:semiHidden="1" w:unhideWhenUsed="1"/>
-    <w:lsdException w:name="Normal Table" w:semiHidden="1" w:unhideWhenUsed="1"/>
-    <w:lsdException w:name="annotation subject" w:semiHidden="1" w:unhideWhenUsed="1"/>
-    <w:lsdException w:name="No List" w:semiHidden="1" w:unhideWhenUsed="1"/>
-    <w:lsdException w:name="Outline List 1" w:semiHidden="1" w:unhideWhenUsed="1"/>
-    <w:lsdException w:name="Outline List 2" w:semiHidden="1" w:unhideWhenUsed="1"/>
-    <w:lsdException w:name="Outline List 3" w:semiHidden="1" w:unhideWhenUsed="1"/>
-    <w:lsdException w:name="Table Simple 1" w:semiHidden="1" w:unhideWhenUsed="1"/>
-    <w:lsdException w:name="Table Simple 2" w:semiHidden="1" w:unhideWhenUsed="1"/>
-    <w:lsdException w:name="Table Simple 3" w:semiHidden="1" w:unhideWhenUsed="1"/>
-    <w:lsdException w:name="Table Classic 1" w:semiHidden="1" w:unhideWhenUsed="1"/>
-    <w:lsdException w:name="Table Classic 2" w:semiHidden="1" w:unhideWhenUsed="1"/>
-    <w:lsdException w:name="Table Classic 3" w:semiHidden="1" w:unhideWhenUsed="1"/>
-    <w:lsdException w:name="Table Classic 4" w:semiHidden="1" w:unhideWhenUsed="1"/>
-    <w:lsdException w:name="Table Colorful 1" w:semiHidden="1" w:unhideWhenUsed="1"/>
-    <w:lsdException w:name="Table Colorful 2" w:semiHidden="1" w:unhideWhenUsed="1"/>
-    <w:lsdException w:name="Table Colorful 3" w:semiHidden="1" w:unhideWhenUsed="1"/>
-    <w:lsdException w:name="Table Columns 1" w:semiHidden="1" w:unhideWhenUsed="1"/>
-    <w:lsdException w:name="Table Columns 2" w:semiHidden="1" w:unhideWhenUsed="1"/>
-    <w:lsdException w:name="Table Columns 3" w:semiHidden="1" w:unhideWhenUsed="1"/>
-    <w:lsdException w:name="Table Columns 4" w:semiHidden="1" w:unhideWhenUsed="1"/>
-    <w:lsdException w:name="Table Columns 5" w:semiHidden="1" w:unhideWhenUsed="1"/>
-    <w:lsdException w:name="Table Grid 1" w:semiHidden="1" w:unhideWhenUsed="1"/>
-    <w:lsdException w:name="Table Grid 2" w:semiHidden="1" w:unhideWhenUsed="1"/>
-    <w:lsdException w:name="Table Grid 3" w:semiHidden="1" w:unhideWhenUsed="1"/>
-    <w:lsdException w:name="Table Grid 4" w:semiHidden="1" w:unhideWhenUsed="1"/>
-    <w:lsdException w:name="Table Grid 5" w:semiHidden="1" w:unhideWhenUsed="1"/>
-    <w:lsdException w:name="Table Grid 6" w:semiHidden="1" w:unhideWhenUsed="1"/>
-    <w:lsdException w:name="Table Grid 7" w:semiHidden="1" w:unhideWhenUsed="1"/>
-    <w:lsdException w:name="Table Grid 8" w:semiHidden="1" w:unhideWhenUsed="1"/>
-    <w:lsdException w:name="Table List 1" w:semiHidden="1" w:unhideWhenUsed="1"/>
-    <w:lsdException w:name="Table List 2" w:semiHidden="1" w:unhideWhenUsed="1"/>
-    <w:lsdException w:name="Table List 3" w:semiHidden="1" w:unhideWhenUsed="1"/>
-    <w:lsdException w:name="Table List 4" w:semiHidden="1" w:unhideWhenUsed="1"/>
-    <w:lsdException w:name="Table List 5" w:semiHidden="1" w:unhideWhenUsed="1"/>
-    <w:lsdException w:name="Table List 6" w:semiHidden="1" w:unhideWhenUsed="1"/>
-    <w:lsdException w:name="Table List 7" w:semiHidden="1" w:unhideWhenUsed="1"/>
-    <w:lsdException w:name="Table List 8" w:semiHidden="1" w:unhideWhenUsed="1"/>
-    <w:lsdException w:name="Table 3D effects 1" w:semiHidden="1" w:unhideWhenUsed="1"/>
-    <w:lsdException w:name="Table 3D effects 2" w:semiHidden="1" w:unhideWhenUsed="1"/>
-    <w:lsdException w:name="Table 3D effects 3" w:semiHidden="1" w:unhideWhenUsed="1"/>
-    <w:lsdException w:name="Table Contemporary" w:semiHidden="1" w:unhideWhenUsed="1"/>
-    <w:lsdException w:name="Table Elegant" w:semiHidden="1" w:unhideWhenUsed="1"/>
-    <w:lsdException w:name="Table Professional" w:semiHidden="1" w:unhideWhenUsed="1"/>
-    <w:lsdException w:name="Table Subtle 1" w:semiHidden="1" w:unhideWhenUsed="1"/>
-    <w:lsdException w:name="Table Subtle 2" w:semiHidden="1" w:unhideWhenUsed="1"/>
-    <w:lsdException w:name="Table Web 1" w:semiHidden="1" w:unhideWhenUsed="1"/>
-    <w:lsdException w:name="Table Web 2" w:semiHidden="1" w:unhideWhenUsed="1"/>
-    <w:lsdException w:name="Table Web 3" w:semiHidden="1" w:unhideWhenUsed="1"/>
-    <w:lsdException w:name="Balloon Text" w:semiHidden="1" w:unhideWhenUsed="1"/>
-    <w:lsdException w:name="Table Grid" w:uiPriority="39"/>
-    <w:lsdException w:name="Table Theme" w:semiHidden="1" w:unhideWhenUsed="1"/>
-    <w:lsdException w:name="Placeholder Text" w:semiHidden="1"/>
-    <w:lsdException w:name="No Spacing" w:uiPriority="1" w:qFormat="1"/>
-    <w:lsdException w:name="Light Shading" w:uiPriority="60"/>
-    <w:lsdException w:name="Light List" w:uiPriority="61"/>
-    <w:lsdException w:name="Light Grid" w:uiPriority="62"/>
-    <w:lsdException w:name="Medium Shading 1" w:uiPriority="63"/>
-    <w:lsdException w:name="Medium Shading 2" w:uiPriority="64"/>
-    <w:lsdException w:name="Medium List 1" w:uiPriority="65"/>
-    <w:lsdException w:name="Medium List 2" w:uiPriority="66"/>
-    <w:lsdException w:name="Medium Grid 1" w:uiPriority="67"/>
-    <w:lsdException w:name="Medium Grid 2" w:uiPriority="68"/>
-    <w:lsdException w:name="Medium Grid 3" w:uiPriority="69"/>
-    <w:lsdException w:name="Dark List" w:uiPriority="70"/>
-    <w:lsdException w:name="Colorful Shading" w:uiPriority="71"/>
-    <w:lsdException w:name="Colorful List" w:uiPriority="72"/>
-    <w:lsdException w:name="Colorful Grid" w:uiPriority="73"/>
-    <w:lsdException w:name="Light Shading Accent 1" w:uiPriority="60"/>
-    <w:lsdException w:name="Light List Accent 1" w:uiPriority="61"/>
-    <w:lsdException w:name="Light Grid Accent 1" w:uiPriority="62"/>
-    <w:lsdException w:name="Medium Shading 1 Accent 1" w:uiPriority="63"/>
-    <w:lsdException w:name="Medium Shading 2 Accent 1" w:uiPriority="64"/>
-    <w:lsdException w:name="Medium List 1 Accent 1" w:uiPriority="65"/>
-    <w:lsdException w:name="Revision" w:semiHidden="1"/>
-    <w:lsdException w:name="List Paragraph" w:uiPriority="34" w:qFormat="1"/>
-    <w:lsdException w:name="Quote" w:uiPriority="29" w:qFormat="1"/>
-    <w:lsdException w:name="Intense Quote" w:uiPriority="30" w:qFormat="1"/>
-    <w:lsdException w:name="Medium List 2 Accent 1" w:uiPriority="66"/>
-    <w:lsdException w:name="Medium Grid 1 Accent 1" w:uiPriority="67"/>
-    <w:lsdException w:name="Medium Grid 2 Accent 1" w:uiPriority="68"/>
-    <w:lsdException w:name="Medium Grid 3 Accent 1" w:uiPriority="69"/>
-    <w:lsdException w:name="Dark List Accent 1" w:uiPriority="70"/>
-    <w:lsdException w:name="Colorful Shading Accent 1" w:uiPriority="71"/>
-    <w:lsdException w:name="Colorful List Accent 1" w:uiPriority="72"/>
-    <w:lsdException w:name="Colorful Grid Accent 1" w:uiPriority="73"/>
-    <w:lsdException w:name="Light Shading Accent 2" w:uiPriority="60"/>
-    <w:lsdException w:name="Light List Accent 2" w:uiPriority="61"/>
-    <w:lsdException w:name="Light Grid Accent 2" w:uiPriority="62"/>
-    <w:lsdException w:name="Medium Shading 1 Accent 2" w:uiPriority="63"/>
-    <w:lsdException w:name="Medium Shading 2 Accent 2" w:uiPriority="64"/>
-    <w:lsdException w:name="Medium List 1 Accent 2" w:uiPriority="65"/>
-    <w:lsdException w:name="Medium List 2 Accent 2" w:uiPriority="66"/>
-    <w:lsdException w:name="Medium Grid 1 Accent 2" w:uiPriority="67"/>
-    <w:lsdException w:name="Medium Grid 2 Accent 2" w:uiPriority="68"/>
-    <w:lsdException w:name="Medium Grid 3 Accent 2" w:uiPriority="69"/>
-    <w:lsdException w:name="Dark List Accent 2" w:uiPriority="70"/>
-    <w:lsdException w:name="Colorful Shading Accent 2" w:uiPriority="71"/>
-    <w:lsdException w:name="Colorful List Accent 2" w:uiPriority="72"/>
-    <w:lsdException w:name="Colorful Grid Accent 2" w:uiPriority="73"/>
-    <w:lsdException w:name="Light Shading Accent 3" w:uiPriority="60"/>
-    <w:lsdException w:name="Light List Accent 3" w:uiPriority="61"/>
-    <w:lsdException w:name="Light Grid Accent 3" w:uiPriority="62"/>
-    <w:lsdException w:name="Medium Shading 1 Accent 3" w:uiPriority="63"/>
-    <w:lsdException w:name="Medium Shading 2 Accent 3" w:uiPriority="64"/>
-    <w:lsdException w:name="Medium List 1 Accent 3" w:uiPriority="65"/>
-    <w:lsdException w:name="Medium List 2 Accent 3" w:uiPriority="66"/>
-    <w:lsdException w:name="Medium Grid 1 Accent 3" w:uiPriority="67"/>
-    <w:lsdException w:name="Medium Grid 2 Accent 3" w:uiPriority="68"/>
-    <w:lsdException w:name="Medium Grid 3 Accent 3" w:uiPriority="69"/>
-    <w:lsdException w:name="Dark List Accent 3" w:uiPriority="70"/>
-    <w:lsdException w:name="Colorful Shading Accent 3" w:uiPriority="71"/>
-    <w:lsdException w:name="Colorful List Accent 3" w:uiPriority="72"/>
-    <w:lsdException w:name="Colorful Grid Accent 3" w:uiPriority="73"/>
-    <w:lsdException w:name="Light Shading Accent 4" w:uiPriority="60"/>
-    <w:lsdException w:name="Light List Accent 4" w:uiPriority="61"/>
-    <w:lsdException w:name="Light Grid Accent 4" w:uiPriority="62"/>
-    <w:lsdException w:name="Medium Shading 1 Accent 4" w:uiPriority="63"/>
-    <w:lsdException w:name="Medium Shading 2 Accent 4" w:uiPriority="64"/>
-    <w:lsdException w:name="Medium List 1 Accent 4" w:uiPriority="65"/>
-    <w:lsdException w:name="Medium List 2 Accent 4" w:uiPriority="66"/>
-    <w:lsdException w:name="Medium Grid 1 Accent 4" w:uiPriority="67"/>
-    <w:lsdException w:name="Medium Grid 2 Accent 4" w:uiPriority="68"/>
-    <w:lsdException w:name="Medium Grid 3 Accent 4" w:uiPriority="69"/>
-    <w:lsdException w:name="Dark List Accent 4" w:uiPriority="70"/>
-    <w:lsdException w:name="Colorful Shading Accent 4" w:uiPriority="71"/>
-    <w:lsdException w:name="Colorful List Accent 4" w:uiPriority="72"/>
-    <w:lsdException w:name="Colorful Grid Accent 4" w:uiPriority="73"/>
-    <w:lsdException w:name="Light Shading Accent 5" w:uiPriority="60"/>
-    <w:lsdException w:name="Light List Accent 5" w:uiPriority="61"/>
-    <w:lsdException w:name="Light Grid Accent 5" w:uiPriority="62"/>
-    <w:lsdException w:name="Medium Shading 1 Accent 5" w:uiPriority="63"/>
-    <w:lsdException w:name="Medium Shading 2 Accent 5" w:uiPriority="64"/>
-    <w:lsdException w:name="Medium List 1 Accent 5" w:uiPriority="65"/>
-    <w:lsdException w:name="Medium List 2 Accent 5" w:uiPriority="66"/>
-    <w:lsdException w:name="Medium Grid 1 Accent 5" w:uiPriority="67"/>
-    <w:lsdException w:name="Medium Grid 2 Accent 5" w:uiPriority="68"/>
-    <w:lsdException w:name="Medium Grid 3 Accent 5" w:uiPriority="69"/>
-    <w:lsdException w:name="Dark List Accent 5" w:uiPriority="70"/>
-    <w:lsdException w:name="Colorful Shading Accent 5" w:uiPriority="71"/>
-    <w:lsdException w:name="Colorful List Accent 5" w:uiPriority="72"/>
-    <w:lsdException w:name="Colorful Grid Accent 5" w:uiPriority="73"/>
-    <w:lsdException w:name="Light Shading Accent 6" w:uiPriority="60"/>
-    <w:lsdException w:name="Light List Accent 6" w:uiPriority="61"/>
-    <w:lsdException w:name="Light Grid Accent 6" w:uiPriority="62"/>
-    <w:lsdException w:name="Medium Shading 1 Accent 6" w:uiPriority="63"/>
-    <w:lsdException w:name="Medium Shading 2 Accent 6" w:uiPriority="64"/>
-    <w:lsdException w:name="Medium List 1 Accent 6" w:uiPriority="65"/>
-    <w:lsdException w:name="Medium List 2 Accent 6" w:uiPriority="66"/>
-    <w:lsdException w:name="Medium Grid 1 Accent 6" w:uiPriority="67"/>
-    <w:lsdException w:name="Medium Grid 2 Accent 6" w:uiPriority="68"/>
-    <w:lsdException w:name="Medium Grid 3 Accent 6" w:uiPriority="69"/>
-    <w:lsdException w:name="Dark List Accent 6" w:uiPriority="70"/>
-    <w:lsdException w:name="Colorful Shading Accent 6" w:uiPriority="71"/>
-    <w:lsdException w:name="Colorful List Accent 6" w:uiPriority="72"/>
-    <w:lsdException w:name="Colorful Grid Accent 6" w:uiPriority="73"/>
-    <w:lsdException w:name="Subtle Emphasis" w:uiPriority="19" w:qFormat="1"/>
-    <w:lsdException w:name="Intense Emphasis" w:uiPriority="21" w:qFormat="1"/>
-    <w:lsdException w:name="Subtle Reference" w:uiPriority="31" w:qFormat="1"/>
-    <w:lsdException w:name="Intense Reference" w:uiPriority="32" w:qFormat="1"/>
-    <w:lsdException w:name="Book Title" w:uiPriority="33" w:qFormat="1"/>
-    <w:lsdException w:name="Bibliography" w:semiHidden="1" w:uiPriority="37" w:unhideWhenUsed="1"/>
-    <w:lsdException w:name="TOC Heading" w:semiHidden="1" w:uiPriority="39" w:unhideWhenUsed="1" w:qFormat="1"/>
-    <w:lsdException w:name="Plain Table 1" w:uiPriority="41"/>
-    <w:lsdException w:name="Plain Table 2" w:uiPriority="42"/>
-    <w:lsdException w:name="Plain Table 3" w:uiPriority="43"/>
-    <w:lsdException w:name="Plain Table 4" w:uiPriority="44"/>
-    <w:lsdException w:name="Plain Table 5" w:uiPriority="45"/>
-    <w:lsdException w:name="Grid Table Light" w:uiPriority="40"/>
-    <w:lsdException w:name="Grid Table 1 Light" w:uiPriority="46"/>
-    <w:lsdException w:name="Grid Table 2" w:uiPriority="47"/>
-    <w:lsdException w:name="Grid Table 3" w:uiPriority="48"/>
-    <w:lsdException w:name="Grid Table 4" w:uiPriority="49"/>
-    <w:lsdException w:name="Grid Table 5 Dark" w:uiPriority="50"/>
-    <w:lsdException w:name="Grid Table 6 Colorful" w:uiPriority="51"/>
-    <w:lsdException w:name="Grid Table 7 Colorful" w:uiPriority="52"/>
-    <w:lsdException w:name="Grid Table 1 Light Accent 1" w:uiPriority="46"/>
-    <w:lsdException w:name="Grid Table 2 Accent 1" w:uiPriority="47"/>
-    <w:lsdException w:name="Grid Table 3 Accent 1" w:uiPriority="48"/>
-    <w:lsdException w:name="Grid Table 4 Accent 1" w:uiPriority="49"/>
-    <w:lsdException w:name="Grid Table 5 Dark Accent 1" w:uiPriority="50"/>
-    <w:lsdException w:name="Grid Table 6 Colorful Accent 1" w:uiPriority="51"/>
-    <w:lsdException w:name="Grid Table 7 Colorful Accent 1" w:uiPriority="52"/>
-    <w:lsdException w:name="Grid Table 1 Light Accent 2" w:uiPriority="46"/>
-    <w:lsdException w:name="Grid Table 2 Accent 2" w:uiPriority="47"/>
-    <w:lsdException w:name="Grid Table 3 Accent 2" w:uiPriority="48"/>
-    <w:lsdException w:name="Grid Table 4 Accent 2" w:uiPriority="49"/>
-    <w:lsdException w:name="Grid Table 5 Dark Accent 2" w:uiPriority="50"/>
-    <w:lsdException w:name="Grid Table 6 Colorful Accent 2" w:uiPriority="51"/>
-    <w:lsdException w:name="Grid Table 7 Colorful Accent 2" w:uiPriority="52"/>
-    <w:lsdException w:name="Grid Table 1 Light Accent 3" w:uiPriority="46"/>
-    <w:lsdException w:name="Grid Table 2 Accent 3" w:uiPriority="47"/>
-    <w:lsdException w:name="Grid Table 3 Accent 3" w:uiPriority="48"/>
-    <w:lsdException w:name="Grid Table 4 Accent 3" w:uiPriority="49"/>
-    <w:lsdException w:name="Grid Table 5 Dark Accent 3" w:uiPriority="50"/>
-    <w:lsdException w:name="Grid Table 6 Colorful Accent 3" w:uiPriority="51"/>
-    <w:lsdException w:name="Grid Table 7 Colorful Accent 3" w:uiPriority="52"/>
-    <w:lsdException w:name="Grid Table 1 Light Accent 4" w:uiPriority="46"/>
-    <w:lsdException w:name="Grid Table 2 Accent 4" w:uiPriority="47"/>
-    <w:lsdException w:name="Grid Table 3 Accent 4" w:uiPriority="48"/>
-    <w:lsdException w:name="Grid Table 4 Accent 4" w:uiPriority="49"/>
-    <w:lsdException w:name="Grid Table 5 Dark Accent 4" w:uiPriority="50"/>
-    <w:lsdException w:name="Grid Table 6 Colorful Accent 4" w:uiPriority="51"/>
-    <w:lsdException w:name="Grid Table 7 Colorful Accent 4" w:uiPriority="52"/>
-    <w:lsdException w:name="Grid Table 1 Light Accent 5" w:uiPriority="46"/>
-    <w:lsdException w:name="Grid Table 2 Accent 5" w:uiPriority="47"/>
-    <w:lsdException w:name="Grid Table 3 Accent 5" w:uiPriority="48"/>
-    <w:lsdException w:name="Grid Table 4 Accent 5" w:uiPriority="49"/>
-    <w:lsdException w:name="Grid Table 5 Dark Accent 5" w:uiPriority="50"/>
-    <w:lsdException w:name="Grid Table 6 Colorful Accent 5" w:uiPriority="51"/>
-    <w:lsdException w:name="Grid Table 7 Colorful Accent 5" w:uiPriority="52"/>
-    <w:lsdException w:name="Grid Table 1 Light Accent 6" w:uiPriority="46"/>
-    <w:lsdException w:name="Grid Table 2 Accent 6" w:uiPriority="47"/>
-    <w:lsdException w:name="Grid Table 3 Accent 6" w:uiPriority="48"/>
-    <w:lsdException w:name="Grid Table 4 Accent 6" w:uiPriority="49"/>
-    <w:lsdException w:name="Grid Table 5 Dark Accent 6" w:uiPriority="50"/>
-    <w:lsdException w:name="Grid Table 6 Colorful Accent 6" w:uiPriority="51"/>
-    <w:lsdException w:name="Grid Table 7 Colorful Accent 6" w:uiPriority="52"/>
-    <w:lsdException w:name="List Table 1 Light" w:uiPriority="46"/>
-    <w:lsdException w:name="List Table 2" w:uiPriority="47"/>
-    <w:lsdException w:name="List Table 3" w:uiPriority="48"/>
-    <w:lsdException w:name="List Table 4" w:uiPriority="49"/>
-    <w:lsdException w:name="List Table 5 Dark" w:uiPriority="50"/>
-    <w:lsdException w:name="List Table 6 Colorful" w:uiPriority="51"/>
-    <w:lsdException w:name="List Table 7 Colorful" w:uiPriority="52"/>
-    <w:lsdException w:name="List Table 1 Light Accent 1" w:uiPriority="46"/>
-    <w:lsdException w:name="List Table 2 Accent 1" w:uiPriority="47"/>
-    <w:lsdException w:name="List Table 3 Accent 1" w:uiPriority="48"/>
-    <w:lsdException w:name="List Table 4 Accent 1" w:uiPriority="49"/>
-    <w:lsdException w:name="List Table 5 Dark Accent 1" w:uiPriority="50"/>
-    <w:lsdException w:name="List Table 6 Colorful Accent 1" w:uiPriority="51"/>
-    <w:lsdException w:name="List Table 7 Colorful Accent 1" w:uiPriority="52"/>
-    <w:lsdException w:name="List Table 1 Light Accent 2" w:uiPriority="46"/>
-    <w:lsdException w:name="List Table 2 Accent 2" w:uiPriority="47"/>
-    <w:lsdException w:name="List Table 3 Accent 2" w:uiPriority="48"/>
-    <w:lsdException w:name="List Table 4 Accent 2" w:uiPriority="49"/>
-    <w:lsdException w:name="List Table 5 Dark Accent 2" w:uiPriority="50"/>
-    <w:lsdException w:name="List Table 6 Colorful Accent 2" w:uiPriority="51"/>
-    <w:lsdException w:name="List Table 7 Colorful Accent 2" w:uiPriority="52"/>
-    <w:lsdException w:name="List Table 1 Light Accent 3" w:uiPriority="46"/>
-    <w:lsdException w:name="List Table 2 Accent 3" w:uiPriority="47"/>
-    <w:lsdException w:name="List Table 3 Accent 3" w:uiPriority="48"/>
-    <w:lsdException w:name="List Table 4 Accent 3" w:uiPriority="49"/>
-    <w:lsdException w:name="List Table 5 Dark Accent 3" w:uiPriority="50"/>
-    <w:lsdException w:name="List Table 6 Colorful Accent 3" w:uiPriority="51"/>
-    <w:lsdException w:name="List Table 7 Colorful Accent 3" w:uiPriority="52"/>
-    <w:lsdException w:name="List Table 1 Light Accent 4" w:uiPriority="46"/>
-    <w:lsdException w:name="List Table 2 Accent 4" w:uiPriority="47"/>
-    <w:lsdException w:name="List Table 3 Accent 4" w:uiPriority="48"/>
-    <w:lsdException w:name="List Table 4 Accent 4" w:uiPriority="49"/>
-    <w:lsdException w:name="List Table 5 Dark Accent 4" w:uiPriority="50"/>
-    <w:lsdException w:name="List Table 6 Colorful Accent 4" w:uiPriority="51"/>
-    <w:lsdException w:name="List Table 7 Colorful Accent 4" w:uiPriority="52"/>
-    <w:lsdException w:name="List Table 1 Light Accent 5" w:uiPriority="46"/>
-    <w:lsdException w:name="List Table 2 Accent 5" w:uiPriority="47"/>
-    <w:lsdException w:name="List Table 3 Accent 5" w:uiPriority="48"/>
-    <w:lsdException w:name="List Table 4 Accent 5" w:uiPriority="49"/>
-    <w:lsdException w:name="List Table 5 Dark Accent 5" w:uiPriority="50"/>
-    <w:lsdException w:name="List Table 6 Colorful Accent 5" w:uiPriority="51"/>
-    <w:lsdException w:name="List Table 7 Colorful Accent 5" w:uiPriority="52"/>
-    <w:lsdException w:name="List Table 1 Light Accent 6" w:uiPriority="46"/>
-    <w:lsdException w:name="List Table 2 Accent 6" w:uiPriority="47"/>
-    <w:lsdException w:name="List Table 3 Accent 6" w:uiPriority="48"/>
-    <w:lsdException w:name="List Table 4 Accent 6" w:uiPriority="49"/>
-    <w:lsdException w:name="List Table 5 Dark Accent 6" w:uiPriority="50"/>
-    <w:lsdException w:name="List Table 6 Colorful Accent 6" w:uiPriority="51"/>
-    <w:lsdException w:name="List Table 7 Colorful Accent 6" w:uiPriority="52"/>
-    <w:lsdException w:name="Mention" w:semiHidden="1" w:unhideWhenUsed="1"/>
-    <w:lsdException w:name="Smart Hyperlink" w:semiHidden="1" w:unhideWhenUsed="1"/>
-    <w:lsdException w:name="Hashtag" w:semiHidden="1" w:unhideWhenUsed="1"/>
-    <w:lsdException w:name="Unresolved Mention" w:semiHidden="1" w:unhideWhenUsed="1"/>
-  </w:latentStyles>
-  <w:style w:type="paragraph" w:default="1" w:styleId="Normal">
-    <w:name w:val="Normal"/>
-    <w:qFormat/>
-  </w:style>
-  <w:style w:type="character" w:default="1" w:styleId="DefaultParagraphFont">
-    <w:name w:val="Default Paragraph Font"/>
-    <w:uiPriority w:val="1"/>
-    <w:semiHidden/>
-    <w:unhideWhenUsed/>
-  </w:style>
-  <w:style w:type="table" w:default="1" w:styleId="TableNormal">
-    <w:name w:val="Normal Table"/>
-    <w:uiPriority w:val="99"/>
-    <w:semiHidden/>
-    <w:unhideWhenUsed/>
-    <w:tblPr>
-      <w:tblInd w:w="0" w:type="dxa"/>
-      <w:tblCellMar>
-        <w:top w:w="0" w:type="dxa"/>
-        <w:left w:w="108" w:type="dxa"/>
-        <w:bottom w:w="0" w:type="dxa"/>
-        <w:right w:w="108" w:type="dxa"/>
-      </w:tblCellMar>
-    </w:tblPr>
-  </w:style>
-  <w:style w:type="numbering" w:default="1" w:styleId="NoList">
-    <w:name w:val="No List"/>
-    <w:uiPriority w:val="99"/>
-    <w:semiHidden/>
-    <w:unhideWhenUsed/>
-  </w:style>
-  <w:style w:type="paragraph" w:customStyle="1" w:styleId="F079DB863C0C43C2A462AA9B2CD68E5B">
-    <w:name w:val="F079DB863C0C43C2A462AA9B2CD68E5B"/>
-    <w:rsid w:val="006849EB"/>
-  </w:style>
-  <w:style w:type="paragraph" w:customStyle="1" w:styleId="6755E23ED5D4446C8A33488D9F4F5759">
-    <w:name w:val="6755E23ED5D4446C8A33488D9F4F5759"/>
-    <w:rsid w:val="006849EB"/>
-  </w:style>
-  <w:style w:type="paragraph" w:customStyle="1" w:styleId="20B1B6CE5CEF4F9B84D77CE13A54BF6F">
-    <w:name w:val="20B1B6CE5CEF4F9B84D77CE13A54BF6F"/>
-    <w:rsid w:val="006849EB"/>
-  </w:style>
-  <w:style w:type="paragraph" w:customStyle="1" w:styleId="F538979DF0B24892A8EC40A3E1BC7F04">
-    <w:name w:val="F538979DF0B24892A8EC40A3E1BC7F04"/>
-    <w:rsid w:val="006849EB"/>
-  </w:style>
-  <w:style w:type="paragraph" w:customStyle="1" w:styleId="0E6014C77D834BD1ADB161A6B47A8660">
-    <w:name w:val="0E6014C77D834BD1ADB161A6B47A8660"/>
-    <w:rsid w:val="006849EB"/>
-  </w:style>
-  <w:style w:type="paragraph" w:customStyle="1" w:styleId="1BAAC0E5C66B40218E6BDF3FE205A19B">
-    <w:name w:val="1BAAC0E5C66B40218E6BDF3FE205A19B"/>
-    <w:rsid w:val="006849EB"/>
-  </w:style>
-  <w:style w:type="paragraph" w:customStyle="1" w:styleId="5E9CE0E5F0994221B195FB33DEBBFA63">
-    <w:name w:val="5E9CE0E5F0994221B195FB33DEBBFA63"/>
-    <w:rsid w:val="006849EB"/>
-  </w:style>
-  <w:style w:type="paragraph" w:customStyle="1" w:styleId="71BF1895F29C4AB185110C271507CE95">
-    <w:name w:val="71BF1895F29C4AB185110C271507CE95"/>
-    <w:rsid w:val="006849EB"/>
-  </w:style>
-  <w:style w:type="paragraph" w:customStyle="1" w:styleId="BAAB9657C8AC4890B9F3F41670EEA29D">
-    <w:name w:val="BAAB9657C8AC4890B9F3F41670EEA29D"/>
-    <w:rsid w:val="006849EB"/>
-  </w:style>
-</w:styles>
-</file>
-
-<file path=word/glossary/webSettings.xml><?xml version="1.0" encoding="utf-8"?>
-<w:webSettings xmlns:mc="http://schemas.openxmlformats.org/markup-compatibility/2006" xmlns:r="http://schemas.openxmlformats.org/officeDocument/2006/relationships" xmlns:w="http://schemas.openxmlformats.org/wordprocessingml/2006/main" xmlns:w14="http://schemas.microsoft.com/office/word/2010/wordml" xmlns:w15="http://schemas.microsoft.com/office/word/2012/wordml" xmlns:w16cid="http://schemas.microsoft.com/office/word/2016/wordml/cid" xmlns:w16se="http://schemas.microsoft.com/office/word/2015/wordml/symex" mc:Ignorable="w14 w15 w16se w16cid">
-  <w:optimizeForBrowser/>
-  <w:allowPNG/>
-</w:webSettings>
-</file>
-
 <file path=word/theme/theme1.xml><?xml version="1.0" encoding="utf-8"?>
 <a:theme xmlns:a="http://schemas.openxmlformats.org/drawingml/2006/main" name="Office Theme">
   <a:themeElements>
@@ -12654,15 +12034,6 @@
 </file>
 
 <file path=customXml/item1.xml><?xml version="1.0" encoding="utf-8"?>
-<?mso-contentType ?>
-<FormTemplates xmlns="http://schemas.microsoft.com/sharepoint/v3/contenttype/forms">
-  <Display>DocumentLibraryForm</Display>
-  <Edit>DocumentLibraryForm</Edit>
-  <New>DocumentLibraryForm</New>
-</FormTemplates>
-</file>
-
-<file path=customXml/item2.xml><?xml version="1.0" encoding="utf-8"?>
 <ct:contentTypeSchema xmlns:ct="http://schemas.microsoft.com/office/2006/metadata/contentType" xmlns:ma="http://schemas.microsoft.com/office/2006/metadata/properties/metaAttributes" ct:_="" ma:_="" ma:contentTypeName="Document" ma:contentTypeID="0x01010024D1768208899D418F028F6C3AF82400" ma:contentTypeVersion="1" ma:contentTypeDescription="Create a new document." ma:contentTypeScope="" ma:versionID="520fa819e570fd115ba5fb6b06c1191a">
   <xsd:schema xmlns:xsd="http://www.w3.org/2001/XMLSchema" xmlns:p="http://schemas.microsoft.com/office/2006/metadata/properties" targetNamespace="http://schemas.microsoft.com/office/2006/metadata/properties" ma:root="true" ma:fieldsID="4aeb20c0e3442673af7ee10786458764">
     <xsd:element name="properties">
@@ -12711,19 +12082,20 @@
 </ct:contentTypeSchema>
 </file>
 
+<file path=customXml/item2.xml><?xml version="1.0" encoding="utf-8"?>
+<?mso-contentType ?>
+<FormTemplates xmlns="http://schemas.microsoft.com/sharepoint/v3/contenttype/forms">
+  <Display>DocumentLibraryForm</Display>
+  <Edit>DocumentLibraryForm</Edit>
+  <New>DocumentLibraryForm</New>
+</FormTemplates>
+</file>
+
 <file path=customXml/item3.xml><?xml version="1.0" encoding="utf-8"?>
 <b:Sources xmlns:b="http://schemas.openxmlformats.org/officeDocument/2006/bibliography" xmlns="http://schemas.openxmlformats.org/officeDocument/2006/bibliography" SelectedStyle="\APA.XSL" StyleName="APA"/>
 </file>
 
 <file path=customXml/itemProps1.xml><?xml version="1.0" encoding="utf-8"?>
-<ds:datastoreItem xmlns:ds="http://schemas.openxmlformats.org/officeDocument/2006/customXml" ds:itemID="{8D35C508-92B7-4418-B10D-4D3E815FA5E6}">
-  <ds:schemaRefs>
-    <ds:schemaRef ds:uri="http://schemas.microsoft.com/sharepoint/v3/contenttype/forms"/>
-  </ds:schemaRefs>
-</ds:datastoreItem>
-</file>
-
-<file path=customXml/itemProps2.xml><?xml version="1.0" encoding="utf-8"?>
 <ds:datastoreItem xmlns:ds="http://schemas.openxmlformats.org/officeDocument/2006/customXml" ds:itemID="{177C7043-315B-4994-8586-66F83B23A7BB}">
   <ds:schemaRefs>
     <ds:schemaRef ds:uri="http://schemas.microsoft.com/office/2006/metadata/contentType"/>
@@ -12738,8 +12110,16 @@
 </ds:datastoreItem>
 </file>
 
+<file path=customXml/itemProps2.xml><?xml version="1.0" encoding="utf-8"?>
+<ds:datastoreItem xmlns:ds="http://schemas.openxmlformats.org/officeDocument/2006/customXml" ds:itemID="{8D35C508-92B7-4418-B10D-4D3E815FA5E6}">
+  <ds:schemaRefs>
+    <ds:schemaRef ds:uri="http://schemas.microsoft.com/sharepoint/v3/contenttype/forms"/>
+  </ds:schemaRefs>
+</ds:datastoreItem>
+</file>
+
 <file path=customXml/itemProps3.xml><?xml version="1.0" encoding="utf-8"?>
-<ds:datastoreItem xmlns:ds="http://schemas.openxmlformats.org/officeDocument/2006/customXml" ds:itemID="{41F3E918-BC68-4B6D-ABCD-297F1A1FC980}">
+<ds:datastoreItem xmlns:ds="http://schemas.openxmlformats.org/officeDocument/2006/customXml" ds:itemID="{05BAF162-CF4B-494D-A6ED-8ACA118ACE0F}">
   <ds:schemaRefs>
     <ds:schemaRef ds:uri="http://schemas.openxmlformats.org/officeDocument/2006/bibliography"/>
   </ds:schemaRefs>

</xml_diff>